<commit_message>
Rewrote the word doc
</commit_message>
<xml_diff>
--- a/HerosOfPymoli/PandasHW4 Report CAM.docx
+++ b/HerosOfPymoli/PandasHW4 Report CAM.docx
@@ -41,13 +41,8 @@
           <w:numId w:val="1"/>
         </w:numPr>
       </w:pPr>
-      <w:proofErr w:type="gramStart"/>
       <w:r>
-        <w:t>The majority of</w:t>
-      </w:r>
-      <w:proofErr w:type="gramEnd"/>
-      <w:r>
-        <w:t xml:space="preserve"> players (84.03%) spending money on this game are male.</w:t>
+        <w:t>The majority of players (84.03%) spending money on this game are male.</w:t>
       </w:r>
     </w:p>
     <w:p>
@@ -59,15 +54,7 @@
         </w:numPr>
       </w:pPr>
       <w:r>
-        <w:t xml:space="preserve">The largest age group are </w:t>
-      </w:r>
-      <w:proofErr w:type="gramStart"/>
-      <w:r>
-        <w:t>20-24 year</w:t>
-      </w:r>
-      <w:proofErr w:type="gramEnd"/>
-      <w:r>
-        <w:t xml:space="preserve"> </w:t>
+        <w:t xml:space="preserve">The largest age group are 20-24 year </w:t>
       </w:r>
       <w:proofErr w:type="spellStart"/>
       <w:r>
@@ -75,7 +62,10 @@
       </w:r>
       <w:proofErr w:type="spellEnd"/>
       <w:r>
-        <w:t xml:space="preserve"> at 45%.</w:t>
+        <w:t xml:space="preserve"> at 45%</w:t>
+      </w:r>
+      <w:r>
+        <w:t>, and this same group spends the most money.</w:t>
       </w:r>
     </w:p>
     <w:p>
@@ -87,7 +77,7 @@
         </w:numPr>
       </w:pPr>
       <w:r>
-        <w:t>That same age group also spends the most money on the game.</w:t>
+        <w:t xml:space="preserve">The most popular games are not exactly the most profitable as seen in the comparison between the top 5 in popularity and profitability. </w:t>
       </w:r>
     </w:p>
     <w:p/>

</xml_diff>